<commit_message>
Fixing malformatted line in requirements doc.
</commit_message>
<xml_diff>
--- a/RC Car 360 Degree Proximity Detection.docx
+++ b/RC Car 360 Degree Proximity Detection.docx
@@ -83,19 +83,9 @@
       </w:r>
     </w:p>
     <w:p>
-      <w:proofErr w:type="spellStart"/>
       <w:r>
-        <w:t>Naser</w:t>
+        <w:t>Naser Alshami</w:t>
       </w:r>
-      <w:proofErr w:type="spellEnd"/>
-      <w:r>
-        <w:t xml:space="preserve"> </w:t>
-      </w:r>
-      <w:proofErr w:type="spellStart"/>
-      <w:r>
-        <w:t>Alshami</w:t>
-      </w:r>
-      <w:proofErr w:type="spellEnd"/>
     </w:p>
     <w:p>
       <w:pPr>
@@ -454,519 +444,459 @@
     <w:tbl>
       <w:tblPr>
         <w:tblStyle w:val="TableGrid"/>
-        <w:tblW w:w="15998" w:type="dxa"/>
+        <w:tblW w:w="9350" w:type="dxa"/>
         <w:tblLook w:val="04A0" w:firstRow="1" w:lastRow="0" w:firstColumn="1" w:lastColumn="0" w:noHBand="0" w:noVBand="1"/>
       </w:tblPr>
       <w:tblGrid>
         <w:gridCol w:w="2707"/>
         <w:gridCol w:w="3319"/>
         <w:gridCol w:w="3324"/>
-        <w:gridCol w:w="3324"/>
-        <w:gridCol w:w="3324"/>
       </w:tblGrid>
       <w:tr>
+        <w:tc>
+          <w:tcPr>
+            <w:tcW w:w="2707" w:type="dxa"/>
+          </w:tcPr>
+          <w:p>
+            <w:r>
+              <w:t>Class Requirement</w:t>
+            </w:r>
+          </w:p>
+        </w:tc>
+        <w:tc>
+          <w:tcPr>
+            <w:tcW w:w="3319" w:type="dxa"/>
+          </w:tcPr>
+          <w:p>
+            <w:r>
+              <w:t>Requirement</w:t>
+            </w:r>
+          </w:p>
+        </w:tc>
+        <w:tc>
+          <w:tcPr>
+            <w:tcW w:w="3324" w:type="dxa"/>
+          </w:tcPr>
+          <w:p>
+            <w:r>
+              <w:t>Justification</w:t>
+            </w:r>
+          </w:p>
+        </w:tc>
+      </w:tr>
+      <w:tr>
+        <w:tc>
+          <w:tcPr>
+            <w:tcW w:w="2707" w:type="dxa"/>
+          </w:tcPr>
+          <w:p>
+            <w:r>
+              <w:t>8</w:t>
+            </w:r>
+          </w:p>
+        </w:tc>
+        <w:tc>
+          <w:tcPr>
+            <w:tcW w:w="3319" w:type="dxa"/>
+          </w:tcPr>
+          <w:p>
+            <w:r>
+              <w:t>Must detect objects up to a distance of 80cm on the horizontal plane</w:t>
+            </w:r>
+          </w:p>
+        </w:tc>
+        <w:tc>
+          <w:tcPr>
+            <w:tcW w:w="3324" w:type="dxa"/>
+          </w:tcPr>
+          <w:p>
+            <w:r>
+              <w:t>Reasonable detection distance to react for operating RC car</w:t>
+            </w:r>
+          </w:p>
+        </w:tc>
+      </w:tr>
+      <w:tr>
+        <w:tc>
+          <w:tcPr>
+            <w:tcW w:w="2707" w:type="dxa"/>
+          </w:tcPr>
+          <w:p>
+            <w:r>
+              <w:t>8</w:t>
+            </w:r>
+          </w:p>
+        </w:tc>
+        <w:tc>
+          <w:tcPr>
+            <w:tcW w:w="3319" w:type="dxa"/>
+          </w:tcPr>
+          <w:p>
+            <w:r>
+              <w:t>Must not detect RC car</w:t>
+            </w:r>
+          </w:p>
+        </w:tc>
+        <w:tc>
+          <w:tcPr>
+            <w:tcW w:w="3324" w:type="dxa"/>
+          </w:tcPr>
+          <w:p>
+            <w:r>
+              <w:t>RC car should not interfere with detection</w:t>
+            </w:r>
+          </w:p>
+        </w:tc>
+      </w:tr>
+      <w:tr>
+        <w:tc>
+          <w:tcPr>
+            <w:tcW w:w="2707" w:type="dxa"/>
+          </w:tcPr>
+          <w:p>
+            <w:r>
+              <w:t>7</w:t>
+            </w:r>
+          </w:p>
+        </w:tc>
+        <w:tc>
+          <w:tcPr>
+            <w:tcW w:w="3319" w:type="dxa"/>
+          </w:tcPr>
+          <w:p>
+            <w:r>
+              <w:t>Must emit light when device detects object</w:t>
+            </w:r>
+          </w:p>
+        </w:tc>
+        <w:tc>
+          <w:tcPr>
+            <w:tcW w:w="3324" w:type="dxa"/>
+          </w:tcPr>
+          <w:p>
+            <w:r>
+              <w:t>Basic response to detection is easily obtainable</w:t>
+            </w:r>
+          </w:p>
+        </w:tc>
+      </w:tr>
+      <w:tr>
+        <w:tc>
+          <w:tcPr>
+            <w:tcW w:w="2707" w:type="dxa"/>
+          </w:tcPr>
+          <w:p>
+            <w:r>
+              <w:t>7</w:t>
+            </w:r>
+          </w:p>
+        </w:tc>
+        <w:tc>
+          <w:tcPr>
+            <w:tcW w:w="3319" w:type="dxa"/>
+          </w:tcPr>
+          <w:p>
+            <w:r>
+              <w:t>Must vary color depending on distance object detected. Red=close. Blue=</w:t>
+            </w:r>
+            <w:r>
+              <w:t>detected. Green=nothing detected.</w:t>
+            </w:r>
+          </w:p>
+        </w:tc>
+        <w:tc>
+          <w:tcPr>
+            <w:tcW w:w="3324" w:type="dxa"/>
+          </w:tcPr>
+          <w:p>
+            <w:r>
+              <w:t>Gives better feedback on range to object detected</w:t>
+            </w:r>
+          </w:p>
+        </w:tc>
+      </w:tr>
+      <w:tr>
+        <w:tc>
+          <w:tcPr>
+            <w:tcW w:w="2707" w:type="dxa"/>
+          </w:tcPr>
+          <w:p>
+            <w:r>
+              <w:t>5</w:t>
+            </w:r>
+          </w:p>
+        </w:tc>
+        <w:tc>
+          <w:tcPr>
+            <w:tcW w:w="3319" w:type="dxa"/>
+          </w:tcPr>
+          <w:p>
+            <w:r>
+              <w:t>Must use digital microcontroller</w:t>
+            </w:r>
+          </w:p>
+        </w:tc>
+        <w:tc>
+          <w:tcPr>
+            <w:tcW w:w="3324" w:type="dxa"/>
+          </w:tcPr>
+          <w:p>
+            <w:r>
+              <w:t>Supported by class</w:t>
+            </w:r>
+          </w:p>
+        </w:tc>
+      </w:tr>
+      <w:tr>
+        <w:tc>
+          <w:tcPr>
+            <w:tcW w:w="2707" w:type="dxa"/>
+          </w:tcPr>
+          <w:p/>
+        </w:tc>
+        <w:tc>
+          <w:tcPr>
+            <w:tcW w:w="3319" w:type="dxa"/>
+          </w:tcPr>
+          <w:p>
+            <w:r>
+              <w:t>Must run off battery power</w:t>
+            </w:r>
+          </w:p>
+        </w:tc>
+        <w:tc>
+          <w:tcPr>
+            <w:tcW w:w="3324" w:type="dxa"/>
+          </w:tcPr>
+          <w:p>
+            <w:r>
+              <w:t>Permits mobility of RC car</w:t>
+            </w:r>
+          </w:p>
+        </w:tc>
+      </w:tr>
+      <w:tr>
+        <w:tc>
+          <w:tcPr>
+            <w:tcW w:w="2707" w:type="dxa"/>
+          </w:tcPr>
+          <w:p/>
+        </w:tc>
+        <w:tc>
+          <w:tcPr>
+            <w:tcW w:w="3319" w:type="dxa"/>
+          </w:tcPr>
+          <w:p>
+            <w:r>
+              <w:t>Must regulate power between battery and components</w:t>
+            </w:r>
+          </w:p>
+        </w:tc>
+        <w:tc>
+          <w:tcPr>
+            <w:tcW w:w="3324" w:type="dxa"/>
+          </w:tcPr>
+          <w:p>
+            <w:r>
+              <w:t>Makes sure components receive constant power through lifecycle of battery</w:t>
+            </w:r>
+          </w:p>
+        </w:tc>
+      </w:tr>
+      <w:tr>
+        <w:tc>
+          <w:tcPr>
+            <w:tcW w:w="2707" w:type="dxa"/>
+          </w:tcPr>
+          <w:p>
+            <w:r>
+              <w:t>10</w:t>
+            </w:r>
+          </w:p>
+        </w:tc>
+        <w:tc>
+          <w:tcPr>
+            <w:tcW w:w="3319" w:type="dxa"/>
+          </w:tcPr>
+          <w:p>
+            <w:r>
+              <w:t>Must be able to perform in an office environment</w:t>
+            </w:r>
+          </w:p>
+        </w:tc>
+        <w:tc>
+          <w:tcPr>
+            <w:tcW w:w="3324" w:type="dxa"/>
+          </w:tcPr>
+          <w:p>
+            <w:r>
+              <w:t>Informs required extremes for components</w:t>
+            </w:r>
+          </w:p>
+        </w:tc>
+      </w:tr>
+      <w:tr>
+        <w:tc>
+          <w:tcPr>
+            <w:tcW w:w="2707" w:type="dxa"/>
+          </w:tcPr>
+          <w:p>
+            <w:r>
+              <w:t>7</w:t>
+            </w:r>
+          </w:p>
+        </w:tc>
+        <w:tc>
+          <w:tcPr>
+            <w:tcW w:w="3319" w:type="dxa"/>
+          </w:tcPr>
+          <w:p>
+            <w:r>
+              <w:t>Must have device spin on top of car</w:t>
+            </w:r>
+          </w:p>
+        </w:tc>
+        <w:tc>
+          <w:tcPr>
+            <w:tcW w:w="3324" w:type="dxa"/>
+          </w:tcPr>
+          <w:p>
+            <w:r>
+              <w:t>Allows full 360 degree sweep of sensor</w:t>
+            </w:r>
+          </w:p>
+        </w:tc>
+      </w:tr>
+      <w:tr>
+        <w:tc>
+          <w:tcPr>
+            <w:tcW w:w="2707" w:type="dxa"/>
+          </w:tcPr>
+          <w:p>
+            <w:r>
+              <w:t>8</w:t>
+            </w:r>
+          </w:p>
+        </w:tc>
+        <w:tc>
+          <w:tcPr>
+            <w:tcW w:w="3319" w:type="dxa"/>
+          </w:tcPr>
+          <w:p>
+            <w:r>
+              <w:t>Must have on/off switch for spinning control</w:t>
+            </w:r>
+          </w:p>
+        </w:tc>
+        <w:tc>
+          <w:tcPr>
+            <w:tcW w:w="3324" w:type="dxa"/>
+          </w:tcPr>
+          <w:p>
+            <w:r>
+              <w:t>Allows setup without device spinning</w:t>
+            </w:r>
+          </w:p>
+        </w:tc>
+      </w:tr>
+      <w:tr>
+        <w:tc>
+          <w:tcPr>
+            <w:tcW w:w="2707" w:type="dxa"/>
+          </w:tcPr>
+          <w:p>
+            <w:r>
+              <w:t>1-4</w:t>
+            </w:r>
+          </w:p>
+        </w:tc>
+        <w:tc>
+          <w:tcPr>
+            <w:tcW w:w="3319" w:type="dxa"/>
+          </w:tcPr>
+          <w:p>
+            <w:r>
+              <w:t>Must be mounted on top of RC car.</w:t>
+            </w:r>
+          </w:p>
+        </w:tc>
+        <w:tc>
+          <w:tcPr>
+            <w:tcW w:w="3324" w:type="dxa"/>
+          </w:tcPr>
+          <w:p>
+            <w:r>
+              <w:t>Best vantage point for detection</w:t>
+            </w:r>
+          </w:p>
+        </w:tc>
+      </w:tr>
+      <w:tr>
+        <w:tc>
+          <w:tcPr>
+            <w:tcW w:w="2707" w:type="dxa"/>
+          </w:tcPr>
+          <w:p>
+            <w:r>
+              <w:t>8</w:t>
+            </w:r>
+          </w:p>
+        </w:tc>
+        <w:tc>
+          <w:tcPr>
+            <w:tcW w:w="3319" w:type="dxa"/>
+          </w:tcPr>
+          <w:p>
+            <w:r>
+              <w:t>Should detect objects inside detection threshold within 0.5 seconds</w:t>
+            </w:r>
+          </w:p>
+        </w:tc>
+        <w:tc>
+          <w:tcPr>
+            <w:tcW w:w="3324" w:type="dxa"/>
+          </w:tcPr>
+          <w:p>
+            <w:r>
+              <w:t>Need to have device react quickly enough for user to be able to compensate from feedback</w:t>
+            </w:r>
+          </w:p>
+        </w:tc>
+      </w:tr>
+      <w:tr>
+        <w:tc>
+          <w:tcPr>
+            <w:tcW w:w="2707" w:type="dxa"/>
+          </w:tcPr>
+          <w:p>
+            <w:r>
+              <w:t>1-4</w:t>
+            </w:r>
+          </w:p>
+        </w:tc>
+        <w:tc>
+          <w:tcPr>
+            <w:tcW w:w="3319" w:type="dxa"/>
+          </w:tcPr>
+          <w:p>
+            <w:r>
+              <w:t>Should be enclosed in a box</w:t>
+            </w:r>
+          </w:p>
+        </w:tc>
+        <w:tc>
+          <w:tcPr>
+            <w:tcW w:w="3324" w:type="dxa"/>
+          </w:tcPr>
+          <w:p>
+            <w:r>
+              <w:t>Part of project requirements and obtainable</w:t>
+            </w:r>
+          </w:p>
+        </w:tc>
+      </w:tr>
+      <w:tr>
         <w:trPr>
-          <w:gridAfter w:val="2"/>
-          <w:wAfter w:w="6648" w:type="dxa"/>
-        </w:trPr>
-        <w:tc>
-          <w:tcPr>
-            <w:tcW w:w="2707" w:type="dxa"/>
-          </w:tcPr>
-          <w:p>
-            <w:r>
-              <w:t>Class Requirement</w:t>
-            </w:r>
-          </w:p>
-        </w:tc>
-        <w:tc>
-          <w:tcPr>
-            <w:tcW w:w="3319" w:type="dxa"/>
-          </w:tcPr>
-          <w:p>
-            <w:r>
-              <w:t>Requirement</w:t>
-            </w:r>
-          </w:p>
-        </w:tc>
-        <w:tc>
-          <w:tcPr>
-            <w:tcW w:w="3324" w:type="dxa"/>
-          </w:tcPr>
-          <w:p>
-            <w:r>
-              <w:t>Justification</w:t>
-            </w:r>
-          </w:p>
-        </w:tc>
-      </w:tr>
-      <w:tr>
-        <w:trPr>
-          <w:gridAfter w:val="2"/>
-          <w:wAfter w:w="6648" w:type="dxa"/>
-        </w:trPr>
-        <w:tc>
-          <w:tcPr>
-            <w:tcW w:w="2707" w:type="dxa"/>
-          </w:tcPr>
-          <w:p>
-            <w:r>
-              <w:t>8</w:t>
-            </w:r>
-          </w:p>
-        </w:tc>
-        <w:tc>
-          <w:tcPr>
-            <w:tcW w:w="3319" w:type="dxa"/>
-          </w:tcPr>
-          <w:p>
-            <w:r>
-              <w:t>Must detect objects up to a distance of 80cm on the horizontal plane</w:t>
-            </w:r>
-          </w:p>
-        </w:tc>
-        <w:tc>
-          <w:tcPr>
-            <w:tcW w:w="3324" w:type="dxa"/>
-          </w:tcPr>
-          <w:p>
-            <w:r>
-              <w:t>Reasonable detection distance to react for operating RC car</w:t>
-            </w:r>
-          </w:p>
-        </w:tc>
-      </w:tr>
-      <w:tr>
-        <w:trPr>
-          <w:gridAfter w:val="2"/>
-          <w:wAfter w:w="6648" w:type="dxa"/>
-        </w:trPr>
-        <w:tc>
-          <w:tcPr>
-            <w:tcW w:w="2707" w:type="dxa"/>
-          </w:tcPr>
-          <w:p>
-            <w:r>
-              <w:t>8</w:t>
-            </w:r>
-          </w:p>
-        </w:tc>
-        <w:tc>
-          <w:tcPr>
-            <w:tcW w:w="3319" w:type="dxa"/>
-          </w:tcPr>
-          <w:p>
-            <w:r>
-              <w:t>Must not detect RC car</w:t>
-            </w:r>
-          </w:p>
-        </w:tc>
-        <w:tc>
-          <w:tcPr>
-            <w:tcW w:w="3324" w:type="dxa"/>
-          </w:tcPr>
-          <w:p>
-            <w:r>
-              <w:t>RC car should not interfere with detection</w:t>
-            </w:r>
-          </w:p>
-        </w:tc>
-      </w:tr>
-      <w:tr>
-        <w:trPr>
-          <w:gridAfter w:val="2"/>
-          <w:wAfter w:w="6648" w:type="dxa"/>
-        </w:trPr>
-        <w:tc>
-          <w:tcPr>
-            <w:tcW w:w="2707" w:type="dxa"/>
-          </w:tcPr>
-          <w:p>
-            <w:r>
-              <w:t>7</w:t>
-            </w:r>
-          </w:p>
-        </w:tc>
-        <w:tc>
-          <w:tcPr>
-            <w:tcW w:w="3319" w:type="dxa"/>
-          </w:tcPr>
-          <w:p>
-            <w:r>
-              <w:t>Must emit light when device detects object</w:t>
-            </w:r>
-          </w:p>
-        </w:tc>
-        <w:tc>
-          <w:tcPr>
-            <w:tcW w:w="3324" w:type="dxa"/>
-          </w:tcPr>
-          <w:p>
-            <w:r>
-              <w:t>Basic response to detection is easily obtainable</w:t>
-            </w:r>
-          </w:p>
-        </w:tc>
-      </w:tr>
-      <w:tr>
-        <w:trPr>
-          <w:gridAfter w:val="2"/>
-          <w:wAfter w:w="6648" w:type="dxa"/>
-        </w:trPr>
-        <w:tc>
-          <w:tcPr>
-            <w:tcW w:w="2707" w:type="dxa"/>
-          </w:tcPr>
-          <w:p>
-            <w:r>
-              <w:t>7</w:t>
-            </w:r>
-          </w:p>
-        </w:tc>
-        <w:tc>
-          <w:tcPr>
-            <w:tcW w:w="3319" w:type="dxa"/>
-          </w:tcPr>
-          <w:p>
-            <w:r>
-              <w:t>Must vary color depending on distance object detected. Red=close. Blue=</w:t>
-            </w:r>
-            <w:r>
-              <w:t>detected. Green=nothing detected.</w:t>
-            </w:r>
-          </w:p>
-        </w:tc>
-        <w:tc>
-          <w:tcPr>
-            <w:tcW w:w="3324" w:type="dxa"/>
-          </w:tcPr>
-          <w:p>
-            <w:r>
-              <w:t>Gives better feedback on range to object detected</w:t>
-            </w:r>
-          </w:p>
-        </w:tc>
-      </w:tr>
-      <w:tr>
-        <w:trPr>
-          <w:gridAfter w:val="2"/>
-          <w:wAfter w:w="6648" w:type="dxa"/>
-        </w:trPr>
-        <w:tc>
-          <w:tcPr>
-            <w:tcW w:w="2707" w:type="dxa"/>
-          </w:tcPr>
-          <w:p>
-            <w:r>
-              <w:t>5</w:t>
-            </w:r>
-          </w:p>
-        </w:tc>
-        <w:tc>
-          <w:tcPr>
-            <w:tcW w:w="3319" w:type="dxa"/>
-          </w:tcPr>
-          <w:p>
-            <w:r>
-              <w:t>Must use digital microcontroller</w:t>
-            </w:r>
-          </w:p>
-        </w:tc>
-        <w:tc>
-          <w:tcPr>
-            <w:tcW w:w="3324" w:type="dxa"/>
-          </w:tcPr>
-          <w:p>
-            <w:r>
-              <w:t>Supported by class</w:t>
-            </w:r>
-          </w:p>
-        </w:tc>
-      </w:tr>
-      <w:tr>
-        <w:trPr>
-          <w:gridAfter w:val="2"/>
-          <w:wAfter w:w="6648" w:type="dxa"/>
-        </w:trPr>
-        <w:tc>
-          <w:tcPr>
-            <w:tcW w:w="2707" w:type="dxa"/>
-          </w:tcPr>
-          <w:p/>
-        </w:tc>
-        <w:tc>
-          <w:tcPr>
-            <w:tcW w:w="3319" w:type="dxa"/>
-          </w:tcPr>
-          <w:p>
-            <w:r>
-              <w:t>Must run off battery power</w:t>
-            </w:r>
-          </w:p>
-        </w:tc>
-        <w:tc>
-          <w:tcPr>
-            <w:tcW w:w="3324" w:type="dxa"/>
-          </w:tcPr>
-          <w:p>
-            <w:r>
-              <w:t>Permits mobility of RC car</w:t>
-            </w:r>
-          </w:p>
-        </w:tc>
-      </w:tr>
-      <w:tr>
-        <w:trPr>
-          <w:gridAfter w:val="2"/>
-          <w:wAfter w:w="6648" w:type="dxa"/>
-        </w:trPr>
-        <w:tc>
-          <w:tcPr>
-            <w:tcW w:w="2707" w:type="dxa"/>
-          </w:tcPr>
-          <w:p/>
-        </w:tc>
-        <w:tc>
-          <w:tcPr>
-            <w:tcW w:w="3319" w:type="dxa"/>
-          </w:tcPr>
-          <w:p>
-            <w:r>
-              <w:t>Must regulate power between battery and components</w:t>
-            </w:r>
-          </w:p>
-        </w:tc>
-        <w:tc>
-          <w:tcPr>
-            <w:tcW w:w="3324" w:type="dxa"/>
-          </w:tcPr>
-          <w:p>
-            <w:r>
-              <w:t>Makes sure components receive constant power through lifecycle of battery</w:t>
-            </w:r>
-          </w:p>
-        </w:tc>
-      </w:tr>
-      <w:tr>
-        <w:trPr>
-          <w:gridAfter w:val="2"/>
-          <w:wAfter w:w="6648" w:type="dxa"/>
-        </w:trPr>
-        <w:tc>
-          <w:tcPr>
-            <w:tcW w:w="2707" w:type="dxa"/>
-          </w:tcPr>
-          <w:p>
-            <w:r>
-              <w:t>10</w:t>
-            </w:r>
-          </w:p>
-        </w:tc>
-        <w:tc>
-          <w:tcPr>
-            <w:tcW w:w="3319" w:type="dxa"/>
-          </w:tcPr>
-          <w:p>
-            <w:r>
-              <w:t>Must be able to perform in an office environment</w:t>
-            </w:r>
-          </w:p>
-        </w:tc>
-        <w:tc>
-          <w:tcPr>
-            <w:tcW w:w="3324" w:type="dxa"/>
-          </w:tcPr>
-          <w:p>
-            <w:r>
-              <w:t>Informs required extremes for components</w:t>
-            </w:r>
-          </w:p>
-        </w:tc>
-      </w:tr>
-      <w:tr>
-        <w:trPr>
-          <w:gridAfter w:val="2"/>
-          <w:wAfter w:w="6648" w:type="dxa"/>
-        </w:trPr>
-        <w:tc>
-          <w:tcPr>
-            <w:tcW w:w="2707" w:type="dxa"/>
-          </w:tcPr>
-          <w:p>
-            <w:r>
-              <w:t>7</w:t>
-            </w:r>
-          </w:p>
-        </w:tc>
-        <w:tc>
-          <w:tcPr>
-            <w:tcW w:w="3319" w:type="dxa"/>
-          </w:tcPr>
-          <w:p>
-            <w:r>
-              <w:t>Must have device spin on top of car</w:t>
-            </w:r>
-          </w:p>
-        </w:tc>
-        <w:tc>
-          <w:tcPr>
-            <w:tcW w:w="3324" w:type="dxa"/>
-          </w:tcPr>
-          <w:p>
-            <w:r>
-              <w:t>Allows full 360 degree sweep of sensor</w:t>
-            </w:r>
-          </w:p>
-        </w:tc>
-      </w:tr>
-      <w:tr>
-        <w:trPr>
-          <w:gridAfter w:val="2"/>
-          <w:wAfter w:w="6648" w:type="dxa"/>
-        </w:trPr>
-        <w:tc>
-          <w:tcPr>
-            <w:tcW w:w="2707" w:type="dxa"/>
-          </w:tcPr>
-          <w:p>
-            <w:r>
-              <w:t>8</w:t>
-            </w:r>
-          </w:p>
-        </w:tc>
-        <w:tc>
-          <w:tcPr>
-            <w:tcW w:w="3319" w:type="dxa"/>
-          </w:tcPr>
-          <w:p>
-            <w:r>
-              <w:t>Must have on/off switch for spinning control</w:t>
-            </w:r>
-          </w:p>
-        </w:tc>
-        <w:tc>
-          <w:tcPr>
-            <w:tcW w:w="3324" w:type="dxa"/>
-          </w:tcPr>
-          <w:p>
-            <w:r>
-              <w:t>Allows setup without device spinning</w:t>
-            </w:r>
-          </w:p>
-        </w:tc>
-      </w:tr>
-      <w:tr>
-        <w:trPr>
-          <w:gridAfter w:val="2"/>
-          <w:wAfter w:w="6648" w:type="dxa"/>
-        </w:trPr>
-        <w:tc>
-          <w:tcPr>
-            <w:tcW w:w="2707" w:type="dxa"/>
-          </w:tcPr>
-          <w:p>
-            <w:r>
-              <w:t>1-4</w:t>
-            </w:r>
-          </w:p>
-        </w:tc>
-        <w:tc>
-          <w:tcPr>
-            <w:tcW w:w="3319" w:type="dxa"/>
-          </w:tcPr>
-          <w:p>
-            <w:r>
-              <w:t>Must be mounted on top of RC car.</w:t>
-            </w:r>
-          </w:p>
-        </w:tc>
-        <w:tc>
-          <w:tcPr>
-            <w:tcW w:w="3324" w:type="dxa"/>
-          </w:tcPr>
-          <w:p>
-            <w:r>
-              <w:t>Best vantage point for detection</w:t>
-            </w:r>
-          </w:p>
-        </w:tc>
-      </w:tr>
-      <w:tr>
-        <w:trPr>
-          <w:gridAfter w:val="2"/>
-          <w:wAfter w:w="6648" w:type="dxa"/>
-        </w:trPr>
-        <w:tc>
-          <w:tcPr>
-            <w:tcW w:w="2707" w:type="dxa"/>
-          </w:tcPr>
-          <w:p>
-            <w:r>
-              <w:t>8</w:t>
-            </w:r>
-          </w:p>
-        </w:tc>
-        <w:tc>
-          <w:tcPr>
-            <w:tcW w:w="3319" w:type="dxa"/>
-          </w:tcPr>
-          <w:p>
-            <w:r>
-              <w:t>Should detect objects inside detection threshold within 0.5 seconds</w:t>
-            </w:r>
-          </w:p>
-        </w:tc>
-        <w:tc>
-          <w:tcPr>
-            <w:tcW w:w="3324" w:type="dxa"/>
-          </w:tcPr>
-          <w:p>
-            <w:r>
-              <w:t>Need to have device react quickly enough for user to be able to compensate from feedback</w:t>
-            </w:r>
-          </w:p>
-        </w:tc>
-      </w:tr>
-      <w:tr>
-        <w:trPr>
-          <w:gridAfter w:val="2"/>
-          <w:wAfter w:w="6648" w:type="dxa"/>
-        </w:trPr>
-        <w:tc>
-          <w:tcPr>
-            <w:tcW w:w="2707" w:type="dxa"/>
-          </w:tcPr>
-          <w:p>
-            <w:r>
-              <w:t>1-4</w:t>
-            </w:r>
-          </w:p>
-        </w:tc>
-        <w:tc>
-          <w:tcPr>
-            <w:tcW w:w="3319" w:type="dxa"/>
-          </w:tcPr>
-          <w:p>
-            <w:r>
-              <w:t>Should be enclosed in a box</w:t>
-            </w:r>
-          </w:p>
-        </w:tc>
-        <w:tc>
-          <w:tcPr>
-            <w:tcW w:w="3324" w:type="dxa"/>
-          </w:tcPr>
-          <w:p>
-            <w:r>
-              <w:t>Part of project requirements and obtainable</w:t>
-            </w:r>
-          </w:p>
-        </w:tc>
-      </w:tr>
-      <w:tr>
-        <w:trPr>
-          <w:gridAfter w:val="2"/>
-          <w:wAfter w:w="6648" w:type="dxa"/>
           <w:trHeight w:val="593"/>
         </w:trPr>
         <w:tc>
@@ -1001,10 +931,6 @@
         </w:tc>
       </w:tr>
       <w:tr>
-        <w:trPr>
-          <w:gridAfter w:val="2"/>
-          <w:wAfter w:w="6648" w:type="dxa"/>
-        </w:trPr>
         <w:tc>
           <w:tcPr>
             <w:tcW w:w="2707" w:type="dxa"/>
@@ -1037,10 +963,6 @@
         </w:tc>
       </w:tr>
       <w:tr>
-        <w:trPr>
-          <w:gridAfter w:val="2"/>
-          <w:wAfter w:w="6648" w:type="dxa"/>
-        </w:trPr>
         <w:tc>
           <w:tcPr>
             <w:tcW w:w="2707" w:type="dxa"/>
@@ -1057,10 +979,7 @@
           </w:tcPr>
           <w:p>
             <w:r>
-              <w:t>Should</w:t>
-            </w:r>
-            <w:r>
-              <w:t xml:space="preserve"> be able to withstand RC car impact into a wall at full speed</w:t>
+              <w:t>Should be able to withstand RC car impact into a wall at full speed</w:t>
             </w:r>
           </w:p>
         </w:tc>
@@ -1076,10 +995,6 @@
         </w:tc>
       </w:tr>
       <w:tr>
-        <w:trPr>
-          <w:gridAfter w:val="2"/>
-          <w:wAfter w:w="6648" w:type="dxa"/>
-        </w:trPr>
         <w:tc>
           <w:tcPr>
             <w:tcW w:w="2707" w:type="dxa"/>
@@ -1108,10 +1023,6 @@
         </w:tc>
       </w:tr>
       <w:tr>
-        <w:trPr>
-          <w:gridAfter w:val="2"/>
-          <w:wAfter w:w="6648" w:type="dxa"/>
-        </w:trPr>
         <w:tc>
           <w:tcPr>
             <w:tcW w:w="2707" w:type="dxa"/>
@@ -1147,10 +1058,6 @@
         </w:tc>
       </w:tr>
       <w:tr>
-        <w:trPr>
-          <w:gridAfter w:val="2"/>
-          <w:wAfter w:w="6648" w:type="dxa"/>
-        </w:trPr>
         <w:tc>
           <w:tcPr>
             <w:tcW w:w="2707" w:type="dxa"/>
@@ -1179,10 +1086,6 @@
         </w:tc>
       </w:tr>
       <w:tr>
-        <w:trPr>
-          <w:gridAfter w:val="2"/>
-          <w:wAfter w:w="6648" w:type="dxa"/>
-        </w:trPr>
         <w:tc>
           <w:tcPr>
             <w:tcW w:w="2707" w:type="dxa"/>
@@ -1215,10 +1118,6 @@
         </w:tc>
       </w:tr>
       <w:tr>
-        <w:trPr>
-          <w:gridAfter w:val="2"/>
-          <w:wAfter w:w="6648" w:type="dxa"/>
-        </w:trPr>
         <w:tc>
           <w:tcPr>
             <w:tcW w:w="2707" w:type="dxa"/>
@@ -1240,8 +1139,6 @@
             <w:r>
               <w:t xml:space="preserve"> have device power switch read by microcontroller</w:t>
             </w:r>
-            <w:bookmarkStart w:id="0" w:name="_GoBack"/>
-            <w:bookmarkEnd w:id="0"/>
           </w:p>
         </w:tc>
         <w:tc>
@@ -1256,10 +1153,6 @@
         </w:tc>
       </w:tr>
       <w:tr>
-        <w:trPr>
-          <w:gridAfter w:val="2"/>
-          <w:wAfter w:w="6648" w:type="dxa"/>
-        </w:trPr>
         <w:tc>
           <w:tcPr>
             <w:tcW w:w="2707" w:type="dxa"/>
@@ -1292,10 +1185,6 @@
         </w:tc>
       </w:tr>
       <w:tr>
-        <w:trPr>
-          <w:gridAfter w:val="2"/>
-          <w:wAfter w:w="6648" w:type="dxa"/>
-        </w:trPr>
         <w:tc>
           <w:tcPr>
             <w:tcW w:w="2707" w:type="dxa"/>
@@ -1328,10 +1217,6 @@
         </w:tc>
       </w:tr>
       <w:tr>
-        <w:trPr>
-          <w:gridAfter w:val="2"/>
-          <w:wAfter w:w="6648" w:type="dxa"/>
-        </w:trPr>
         <w:tc>
           <w:tcPr>
             <w:tcW w:w="2707" w:type="dxa"/>
@@ -1364,10 +1249,6 @@
         </w:tc>
       </w:tr>
       <w:tr>
-        <w:trPr>
-          <w:gridAfter w:val="2"/>
-          <w:wAfter w:w="6648" w:type="dxa"/>
-        </w:trPr>
         <w:tc>
           <w:tcPr>
             <w:tcW w:w="2707" w:type="dxa"/>
@@ -1400,10 +1281,6 @@
         </w:tc>
       </w:tr>
       <w:tr>
-        <w:trPr>
-          <w:gridAfter w:val="2"/>
-          <w:wAfter w:w="6648" w:type="dxa"/>
-        </w:trPr>
         <w:tc>
           <w:tcPr>
             <w:tcW w:w="9350" w:type="dxa"/>
@@ -1476,10 +1353,6 @@
         </w:tc>
       </w:tr>
       <w:tr>
-        <w:trPr>
-          <w:gridAfter w:val="2"/>
-          <w:wAfter w:w="6648" w:type="dxa"/>
-        </w:trPr>
         <w:tc>
           <w:tcPr>
             <w:tcW w:w="2707" w:type="dxa"/>
@@ -1508,10 +1381,6 @@
         </w:tc>
       </w:tr>
       <w:tr>
-        <w:trPr>
-          <w:gridAfter w:val="2"/>
-          <w:wAfter w:w="6648" w:type="dxa"/>
-        </w:trPr>
         <w:tc>
           <w:tcPr>
             <w:tcW w:w="2707" w:type="dxa"/>
@@ -1540,10 +1409,6 @@
         </w:tc>
       </w:tr>
       <w:tr>
-        <w:trPr>
-          <w:gridAfter w:val="2"/>
-          <w:wAfter w:w="6648" w:type="dxa"/>
-        </w:trPr>
         <w:tc>
           <w:tcPr>
             <w:tcW w:w="2707" w:type="dxa"/>
@@ -1572,10 +1437,6 @@
         </w:tc>
       </w:tr>
       <w:tr>
-        <w:trPr>
-          <w:gridAfter w:val="2"/>
-          <w:wAfter w:w="6648" w:type="dxa"/>
-        </w:trPr>
         <w:tc>
           <w:tcPr>
             <w:tcW w:w="2707" w:type="dxa"/>
@@ -1604,10 +1465,6 @@
         </w:tc>
       </w:tr>
       <w:tr>
-        <w:trPr>
-          <w:gridAfter w:val="2"/>
-          <w:wAfter w:w="6648" w:type="dxa"/>
-        </w:trPr>
         <w:tc>
           <w:tcPr>
             <w:tcW w:w="2707" w:type="dxa"/>
@@ -1636,10 +1493,6 @@
         </w:tc>
       </w:tr>
       <w:tr>
-        <w:trPr>
-          <w:gridAfter w:val="2"/>
-          <w:wAfter w:w="6648" w:type="dxa"/>
-        </w:trPr>
         <w:tc>
           <w:tcPr>
             <w:tcW w:w="2707" w:type="dxa"/>
@@ -1668,10 +1521,6 @@
         </w:tc>
       </w:tr>
       <w:tr>
-        <w:trPr>
-          <w:gridAfter w:val="2"/>
-          <w:wAfter w:w="6648" w:type="dxa"/>
-        </w:trPr>
         <w:tc>
           <w:tcPr>
             <w:tcW w:w="2707" w:type="dxa"/>
@@ -1685,39 +1534,6 @@
           <w:p>
             <w:r>
               <w:t>Must be assembled by hand</w:t>
-            </w:r>
-          </w:p>
-        </w:tc>
-        <w:tc>
-          <w:tcPr>
-            <w:tcW w:w="3324" w:type="dxa"/>
-          </w:tcPr>
-          <w:p>
-            <w:r>
-              <w:t>Part of project requirements</w:t>
-            </w:r>
-          </w:p>
-        </w:tc>
-      </w:tr>
-      <w:tr>
-        <w:trPr>
-          <w:gridAfter w:val="2"/>
-          <w:wAfter w:w="6648" w:type="dxa"/>
-          <w:trHeight w:val="233"/>
-        </w:trPr>
-        <w:tc>
-          <w:tcPr>
-            <w:tcW w:w="2707" w:type="dxa"/>
-          </w:tcPr>
-          <w:p/>
-        </w:tc>
-        <w:tc>
-          <w:tcPr>
-            <w:tcW w:w="3319" w:type="dxa"/>
-          </w:tcPr>
-          <w:p>
-            <w:r>
-              <w:t>Must be tested to meet criteria</w:t>
             </w:r>
           </w:p>
         </w:tc>
@@ -1738,16 +1554,45 @@
         </w:trPr>
         <w:tc>
           <w:tcPr>
-            <w:tcW w:w="9350" w:type="dxa"/>
-            <w:gridSpan w:val="3"/>
-          </w:tcPr>
-          <w:p/>
-        </w:tc>
-        <w:tc>
-          <w:tcPr>
-            <w:tcW w:w="3324" w:type="dxa"/>
-          </w:tcPr>
-          <w:p>
+            <w:tcW w:w="2707" w:type="dxa"/>
+          </w:tcPr>
+          <w:p/>
+        </w:tc>
+        <w:tc>
+          <w:tcPr>
+            <w:tcW w:w="3319" w:type="dxa"/>
+          </w:tcPr>
+          <w:p>
+            <w:r>
+              <w:t>Must be tested to meet criteria</w:t>
+            </w:r>
+          </w:p>
+        </w:tc>
+        <w:tc>
+          <w:tcPr>
+            <w:tcW w:w="3324" w:type="dxa"/>
+          </w:tcPr>
+          <w:p>
+            <w:r>
+              <w:t>Part of project requirements</w:t>
+            </w:r>
+          </w:p>
+        </w:tc>
+      </w:tr>
+      <w:tr>
+        <w:tc>
+          <w:tcPr>
+            <w:tcW w:w="2707" w:type="dxa"/>
+          </w:tcPr>
+          <w:p/>
+        </w:tc>
+        <w:tc>
+          <w:tcPr>
+            <w:tcW w:w="3319" w:type="dxa"/>
+          </w:tcPr>
+          <w:p>
+            <w:bookmarkStart w:id="0" w:name="_GoBack"/>
+            <w:bookmarkEnd w:id="0"/>
             <w:r>
               <w:t>Must function as specified</w:t>
             </w:r>
@@ -1765,202 +1610,146 @@
         </w:tc>
       </w:tr>
       <w:tr>
-        <w:trPr>
-          <w:gridAfter w:val="2"/>
-          <w:wAfter w:w="6648" w:type="dxa"/>
-        </w:trPr>
-        <w:tc>
-          <w:tcPr>
-            <w:tcW w:w="2707" w:type="dxa"/>
-          </w:tcPr>
-          <w:p/>
-        </w:tc>
-        <w:tc>
-          <w:tcPr>
-            <w:tcW w:w="3319" w:type="dxa"/>
-          </w:tcPr>
-          <w:p/>
-        </w:tc>
-        <w:tc>
-          <w:tcPr>
-            <w:tcW w:w="3324" w:type="dxa"/>
-          </w:tcPr>
-          <w:p/>
-        </w:tc>
-      </w:tr>
-      <w:tr>
-        <w:trPr>
-          <w:gridAfter w:val="2"/>
-          <w:wAfter w:w="6648" w:type="dxa"/>
-        </w:trPr>
-        <w:tc>
-          <w:tcPr>
-            <w:tcW w:w="2707" w:type="dxa"/>
-          </w:tcPr>
-          <w:p/>
-        </w:tc>
-        <w:tc>
-          <w:tcPr>
-            <w:tcW w:w="3319" w:type="dxa"/>
-          </w:tcPr>
-          <w:p/>
-        </w:tc>
-        <w:tc>
-          <w:tcPr>
-            <w:tcW w:w="3324" w:type="dxa"/>
-          </w:tcPr>
-          <w:p/>
-        </w:tc>
-      </w:tr>
-      <w:tr>
-        <w:trPr>
-          <w:gridAfter w:val="2"/>
-          <w:wAfter w:w="6648" w:type="dxa"/>
-        </w:trPr>
-        <w:tc>
-          <w:tcPr>
-            <w:tcW w:w="2707" w:type="dxa"/>
-          </w:tcPr>
-          <w:p/>
-        </w:tc>
-        <w:tc>
-          <w:tcPr>
-            <w:tcW w:w="3319" w:type="dxa"/>
-          </w:tcPr>
-          <w:p/>
-        </w:tc>
-        <w:tc>
-          <w:tcPr>
-            <w:tcW w:w="3324" w:type="dxa"/>
-          </w:tcPr>
-          <w:p/>
-        </w:tc>
-      </w:tr>
-      <w:tr>
-        <w:trPr>
-          <w:gridAfter w:val="2"/>
-          <w:wAfter w:w="6648" w:type="dxa"/>
-        </w:trPr>
-        <w:tc>
-          <w:tcPr>
-            <w:tcW w:w="2707" w:type="dxa"/>
-          </w:tcPr>
-          <w:p/>
-        </w:tc>
-        <w:tc>
-          <w:tcPr>
-            <w:tcW w:w="3319" w:type="dxa"/>
-          </w:tcPr>
-          <w:p/>
-        </w:tc>
-        <w:tc>
-          <w:tcPr>
-            <w:tcW w:w="3324" w:type="dxa"/>
-          </w:tcPr>
-          <w:p/>
-        </w:tc>
-      </w:tr>
-      <w:tr>
-        <w:trPr>
-          <w:gridAfter w:val="2"/>
-          <w:wAfter w:w="6648" w:type="dxa"/>
-        </w:trPr>
-        <w:tc>
-          <w:tcPr>
-            <w:tcW w:w="2707" w:type="dxa"/>
-          </w:tcPr>
-          <w:p/>
-        </w:tc>
-        <w:tc>
-          <w:tcPr>
-            <w:tcW w:w="3319" w:type="dxa"/>
-          </w:tcPr>
-          <w:p/>
-        </w:tc>
-        <w:tc>
-          <w:tcPr>
-            <w:tcW w:w="3324" w:type="dxa"/>
-          </w:tcPr>
-          <w:p/>
-        </w:tc>
-      </w:tr>
-      <w:tr>
-        <w:trPr>
-          <w:gridAfter w:val="2"/>
-          <w:wAfter w:w="6648" w:type="dxa"/>
-        </w:trPr>
-        <w:tc>
-          <w:tcPr>
-            <w:tcW w:w="2707" w:type="dxa"/>
-          </w:tcPr>
-          <w:p/>
-        </w:tc>
-        <w:tc>
-          <w:tcPr>
-            <w:tcW w:w="3319" w:type="dxa"/>
-          </w:tcPr>
-          <w:p/>
-        </w:tc>
-        <w:tc>
-          <w:tcPr>
-            <w:tcW w:w="3324" w:type="dxa"/>
-          </w:tcPr>
-          <w:p/>
-        </w:tc>
-      </w:tr>
-      <w:tr>
-        <w:trPr>
-          <w:gridAfter w:val="2"/>
-          <w:wAfter w:w="6648" w:type="dxa"/>
-        </w:trPr>
-        <w:tc>
-          <w:tcPr>
-            <w:tcW w:w="2707" w:type="dxa"/>
-          </w:tcPr>
-          <w:p/>
-        </w:tc>
-        <w:tc>
-          <w:tcPr>
-            <w:tcW w:w="3319" w:type="dxa"/>
-          </w:tcPr>
-          <w:p/>
-        </w:tc>
-        <w:tc>
-          <w:tcPr>
-            <w:tcW w:w="3324" w:type="dxa"/>
-          </w:tcPr>
-          <w:p/>
-        </w:tc>
-      </w:tr>
-      <w:tr>
-        <w:trPr>
-          <w:gridAfter w:val="2"/>
-          <w:wAfter w:w="6648" w:type="dxa"/>
-        </w:trPr>
-        <w:tc>
-          <w:tcPr>
-            <w:tcW w:w="2707" w:type="dxa"/>
-          </w:tcPr>
-          <w:p/>
-        </w:tc>
-        <w:tc>
-          <w:tcPr>
-            <w:tcW w:w="3319" w:type="dxa"/>
-          </w:tcPr>
-          <w:p/>
-        </w:tc>
-        <w:tc>
-          <w:tcPr>
-            <w:tcW w:w="3324" w:type="dxa"/>
-          </w:tcPr>
-          <w:p/>
-        </w:tc>
-      </w:tr>
-      <w:tr>
-        <w:trPr>
-          <w:gridAfter w:val="2"/>
-          <w:wAfter w:w="6648" w:type="dxa"/>
-        </w:trPr>
+        <w:tc>
+          <w:tcPr>
+            <w:tcW w:w="2707" w:type="dxa"/>
+          </w:tcPr>
+          <w:p/>
+        </w:tc>
+        <w:tc>
+          <w:tcPr>
+            <w:tcW w:w="3319" w:type="dxa"/>
+          </w:tcPr>
+          <w:p/>
+        </w:tc>
+        <w:tc>
+          <w:tcPr>
+            <w:tcW w:w="3324" w:type="dxa"/>
+          </w:tcPr>
+          <w:p/>
+        </w:tc>
+      </w:tr>
+      <w:tr>
+        <w:tc>
+          <w:tcPr>
+            <w:tcW w:w="2707" w:type="dxa"/>
+          </w:tcPr>
+          <w:p/>
+        </w:tc>
+        <w:tc>
+          <w:tcPr>
+            <w:tcW w:w="3319" w:type="dxa"/>
+          </w:tcPr>
+          <w:p/>
+        </w:tc>
+        <w:tc>
+          <w:tcPr>
+            <w:tcW w:w="3324" w:type="dxa"/>
+          </w:tcPr>
+          <w:p/>
+        </w:tc>
+      </w:tr>
+      <w:tr>
+        <w:tc>
+          <w:tcPr>
+            <w:tcW w:w="2707" w:type="dxa"/>
+          </w:tcPr>
+          <w:p/>
+        </w:tc>
+        <w:tc>
+          <w:tcPr>
+            <w:tcW w:w="3319" w:type="dxa"/>
+          </w:tcPr>
+          <w:p/>
+        </w:tc>
+        <w:tc>
+          <w:tcPr>
+            <w:tcW w:w="3324" w:type="dxa"/>
+          </w:tcPr>
+          <w:p/>
+        </w:tc>
+      </w:tr>
+      <w:tr>
+        <w:tc>
+          <w:tcPr>
+            <w:tcW w:w="2707" w:type="dxa"/>
+          </w:tcPr>
+          <w:p/>
+        </w:tc>
+        <w:tc>
+          <w:tcPr>
+            <w:tcW w:w="3319" w:type="dxa"/>
+          </w:tcPr>
+          <w:p/>
+        </w:tc>
+        <w:tc>
+          <w:tcPr>
+            <w:tcW w:w="3324" w:type="dxa"/>
+          </w:tcPr>
+          <w:p/>
+        </w:tc>
+      </w:tr>
+      <w:tr>
+        <w:tc>
+          <w:tcPr>
+            <w:tcW w:w="2707" w:type="dxa"/>
+          </w:tcPr>
+          <w:p/>
+        </w:tc>
+        <w:tc>
+          <w:tcPr>
+            <w:tcW w:w="3319" w:type="dxa"/>
+          </w:tcPr>
+          <w:p/>
+        </w:tc>
+        <w:tc>
+          <w:tcPr>
+            <w:tcW w:w="3324" w:type="dxa"/>
+          </w:tcPr>
+          <w:p/>
+        </w:tc>
+      </w:tr>
+      <w:tr>
+        <w:tc>
+          <w:tcPr>
+            <w:tcW w:w="2707" w:type="dxa"/>
+          </w:tcPr>
+          <w:p/>
+        </w:tc>
+        <w:tc>
+          <w:tcPr>
+            <w:tcW w:w="3319" w:type="dxa"/>
+          </w:tcPr>
+          <w:p/>
+        </w:tc>
+        <w:tc>
+          <w:tcPr>
+            <w:tcW w:w="3324" w:type="dxa"/>
+          </w:tcPr>
+          <w:p/>
+        </w:tc>
+      </w:tr>
+      <w:tr>
+        <w:tc>
+          <w:tcPr>
+            <w:tcW w:w="2707" w:type="dxa"/>
+          </w:tcPr>
+          <w:p/>
+        </w:tc>
+        <w:tc>
+          <w:tcPr>
+            <w:tcW w:w="3319" w:type="dxa"/>
+          </w:tcPr>
+          <w:p/>
+        </w:tc>
+        <w:tc>
+          <w:tcPr>
+            <w:tcW w:w="3324" w:type="dxa"/>
+          </w:tcPr>
+          <w:p/>
+        </w:tc>
+      </w:tr>
+      <w:tr>
         <w:tc>
           <w:tcPr>
             <w:tcW w:w="2707" w:type="dxa"/>
@@ -2780,7 +2569,7 @@
 </file>
 
 <file path=customXml/itemProps1.xml><?xml version="1.0" encoding="utf-8"?>
-<ds:datastoreItem xmlns:ds="http://schemas.openxmlformats.org/officeDocument/2006/customXml" ds:itemID="{A46592BD-3AB3-4816-A602-260A3133D93F}">
+<ds:datastoreItem xmlns:ds="http://schemas.openxmlformats.org/officeDocument/2006/customXml" ds:itemID="{93221673-893B-42FF-A4CA-040DE8AAB651}">
   <ds:schemaRefs>
     <ds:schemaRef ds:uri="http://schemas.openxmlformats.org/officeDocument/2006/bibliography"/>
   </ds:schemaRefs>

</xml_diff>